<commit_message>
Added complete length 4 and length 5 data
</commit_message>
<xml_diff>
--- a/20200405_report.docx
+++ b/20200405_report.docx
@@ -729,7 +729,21 @@
         <w:rPr>
           <w:rFonts w:ascii="Times" w:hAnsi="Times"/>
         </w:rPr>
-        <w:t>Salamat, S. and Rosing, T., 2020. FPGA Acceleration Of Sequence Alignment: A Survey. UC San Diego: Department of Computer Science and Engineering, pp.2,3.</w:t>
+        <w:t xml:space="preserve">Salamat, S. and Rosing, T., 2020. FPGA Acceleration </w:t>
+      </w:r>
+      <w:proofErr w:type="gramStart"/>
+      <w:r>
+        <w:rPr>
+          <w:rFonts w:ascii="Times" w:hAnsi="Times"/>
+        </w:rPr>
+        <w:t>Of</w:t>
+      </w:r>
+      <w:proofErr w:type="gramEnd"/>
+      <w:r>
+        <w:rPr>
+          <w:rFonts w:ascii="Times" w:hAnsi="Times"/>
+        </w:rPr>
+        <w:t xml:space="preserve"> Sequence Alignment: A Survey. UC San Diego: Department of Computer Science and Engineering, pp.2,3.</w:t>
       </w:r>
     </w:p>
     <w:p>
@@ -1917,7 +1931,25 @@
         <w:rPr>
           <w:rFonts w:ascii="Times" w:hAnsi="Times"/>
         </w:rPr>
-        <w:t xml:space="preserve"> Data Structure</w:t>
+        <w:t xml:space="preserve"> </w:t>
+      </w:r>
+      <w:r>
+        <w:rPr>
+          <w:rFonts w:ascii="Times" w:hAnsi="Times"/>
+        </w:rPr>
+        <w:t xml:space="preserve">Entry </w:t>
+      </w:r>
+      <w:r>
+        <w:rPr>
+          <w:rFonts w:ascii="Times" w:hAnsi="Times"/>
+        </w:rPr>
+        <w:t xml:space="preserve">Data </w:t>
+      </w:r>
+      <w:r>
+        <w:rPr>
+          <w:rFonts w:ascii="Times" w:hAnsi="Times"/>
+        </w:rPr>
+        <w:t>Structure</w:t>
       </w:r>
     </w:p>
     <w:p>
@@ -2869,7 +2901,15 @@
                               <w:t>1</w:t>
                             </w:r>
                             <w:r>
-                              <w:t xml:space="preserve">, … , </w:t>
+                              <w:t xml:space="preserve">, </w:t>
+                            </w:r>
+                            <w:proofErr w:type="gramStart"/>
+                            <w:r>
+                              <w:t>… ,</w:t>
+                            </w:r>
+                            <w:proofErr w:type="gramEnd"/>
+                            <w:r>
+                              <w:t xml:space="preserve"> </w:t>
                             </w:r>
                             <w:proofErr w:type="spellStart"/>
                             <w:r>
@@ -3237,6 +3277,7 @@
       <w:r>
         <w:rPr>
           <w:rFonts w:ascii="Times" w:hAnsi="Times"/>
+          <w:noProof/>
         </w:rPr>
         <mc:AlternateContent>
           <mc:Choice Requires="wps">
@@ -3393,7 +3434,15 @@
                               <w:t>1</w:t>
                             </w:r>
                             <w:r>
-                              <w:t xml:space="preserve">, … , </w:t>
+                              <w:t xml:space="preserve">, </w:t>
+                            </w:r>
+                            <w:proofErr w:type="gramStart"/>
+                            <w:r>
+                              <w:t>… ,</w:t>
+                            </w:r>
+                            <w:proofErr w:type="gramEnd"/>
+                            <w:r>
+                              <w:t xml:space="preserve"> </w:t>
                             </w:r>
                             <w:proofErr w:type="spellStart"/>
                             <w:r>
@@ -3863,6 +3912,7 @@
       <w:r>
         <w:rPr>
           <w:rFonts w:ascii="Times" w:hAnsi="Times"/>
+          <w:noProof/>
         </w:rPr>
         <mc:AlternateContent>
           <mc:Choice Requires="wps">
@@ -3990,6 +4040,7 @@
       <w:r>
         <w:rPr>
           <w:rFonts w:ascii="Times" w:hAnsi="Times"/>
+          <w:noProof/>
         </w:rPr>
         <mc:AlternateContent>
           <mc:Choice Requires="wps">
@@ -4056,6 +4107,7 @@
       <w:r>
         <w:rPr>
           <w:rFonts w:ascii="Times" w:hAnsi="Times"/>
+          <w:noProof/>
         </w:rPr>
         <mc:AlternateContent>
           <mc:Choice Requires="wps">
@@ -4146,6 +4198,7 @@
           <w:rFonts w:ascii="Times" w:hAnsi="Times"/>
           <w:b/>
           <w:bCs/>
+          <w:noProof/>
         </w:rPr>
         <mc:AlternateContent>
           <mc:Choice Requires="wps">
@@ -4214,6 +4267,7 @@
           <w:rFonts w:ascii="Times" w:hAnsi="Times"/>
           <w:b/>
           <w:bCs/>
+          <w:noProof/>
         </w:rPr>
         <mc:AlternateContent>
           <mc:Choice Requires="wps">
@@ -4347,6 +4401,7 @@
       <w:r>
         <w:rPr>
           <w:rFonts w:ascii="Times" w:hAnsi="Times"/>
+          <w:noProof/>
         </w:rPr>
         <mc:AlternateContent>
           <mc:Choice Requires="wps">
@@ -4474,6 +4529,7 @@
       <w:r>
         <w:rPr>
           <w:rFonts w:ascii="Times" w:hAnsi="Times"/>
+          <w:noProof/>
         </w:rPr>
         <mc:AlternateContent>
           <mc:Choice Requires="wps">
@@ -4591,6 +4647,7 @@
       <w:r>
         <w:rPr>
           <w:rFonts w:ascii="Times" w:hAnsi="Times"/>
+          <w:noProof/>
         </w:rPr>
         <mc:AlternateContent>
           <mc:Choice Requires="wps">
@@ -4663,6 +4720,7 @@
       <w:r>
         <w:rPr>
           <w:rFonts w:ascii="Times" w:hAnsi="Times"/>
+          <w:noProof/>
         </w:rPr>
         <mc:AlternateContent>
           <mc:Choice Requires="wps">
@@ -4729,6 +4787,7 @@
       <w:r>
         <w:rPr>
           <w:rFonts w:ascii="Times" w:hAnsi="Times"/>
+          <w:noProof/>
         </w:rPr>
         <mc:AlternateContent>
           <mc:Choice Requires="wps">
@@ -4846,6 +4905,7 @@
       <w:r>
         <w:rPr>
           <w:rFonts w:ascii="Times" w:hAnsi="Times"/>
+          <w:noProof/>
         </w:rPr>
         <mc:AlternateContent>
           <mc:Choice Requires="wps">
@@ -5699,7 +5759,21 @@
         <w:rPr>
           <w:rFonts w:ascii="Times" w:hAnsi="Times"/>
         </w:rPr>
-        <w:t>. "A Beginner's Guide To Understanding Convolutional Neural Networks." Adeshpande3.github</w:t>
+        <w:t xml:space="preserve">. "A Beginner's Guide </w:t>
+      </w:r>
+      <w:proofErr w:type="gramStart"/>
+      <w:r>
+        <w:rPr>
+          <w:rFonts w:ascii="Times" w:hAnsi="Times"/>
+        </w:rPr>
+        <w:t>To</w:t>
+      </w:r>
+      <w:proofErr w:type="gramEnd"/>
+      <w:r>
+        <w:rPr>
+          <w:rFonts w:ascii="Times" w:hAnsi="Times"/>
+        </w:rPr>
+        <w:t xml:space="preserve"> Understanding Convolutional Neural Networks." Adeshpande3.github</w:t>
       </w:r>
       <w:r>
         <w:rPr>
@@ -5819,12 +5893,26 @@
         <w:rPr>
           <w:color w:val="000000"/>
         </w:rPr>
-        <w:t xml:space="preserve">Hughes, Randall A, and Andrew D Ellington. “Synthetic DNA Synthesis and Assembly: Putting the Synthetic in Synthetic Biology.” Cold Spring Harbor perspectives in biology vol. 9,1 a023812. 3 Jan. 2017, doi:10.1101/cshperspect.a023812. Accessed </w:t>
-      </w:r>
+        <w:t>Hughes, Randall A, and Andrew D Ellington. “Synthetic DNA Synthesis and Assembly: Putting the Synthetic in Synthetic Biology.” Cold Spring Harbor perspectives in biology vol. 9,1 a023812. 3 Jan. 2017, doi:10.1101/</w:t>
+      </w:r>
+      <w:proofErr w:type="gramStart"/>
       <w:r>
         <w:rPr>
           <w:color w:val="000000"/>
         </w:rPr>
+        <w:t>cshperspect.a</w:t>
+      </w:r>
+      <w:proofErr w:type="gramEnd"/>
+      <w:r>
+        <w:rPr>
+          <w:color w:val="000000"/>
+        </w:rPr>
+        <w:t xml:space="preserve">023812. Accessed </w:t>
+      </w:r>
+      <w:r>
+        <w:rPr>
+          <w:color w:val="000000"/>
+        </w:rPr>
         <w:t xml:space="preserve">Web. </w:t>
       </w:r>
       <w:r>
@@ -5866,7 +5954,21 @@
         <w:rPr>
           <w:rFonts w:ascii="Times" w:hAnsi="Times"/>
         </w:rPr>
-        <w:t xml:space="preserve"> Conv1d: Working With 1D Convolutional Neural Networks In </w:t>
+        <w:t xml:space="preserve"> Conv1d: Working With 1D Convolutional Neural Networks </w:t>
+      </w:r>
+      <w:proofErr w:type="gramStart"/>
+      <w:r>
+        <w:rPr>
+          <w:rFonts w:ascii="Times" w:hAnsi="Times"/>
+        </w:rPr>
+        <w:t>In</w:t>
+      </w:r>
+      <w:proofErr w:type="gramEnd"/>
+      <w:r>
+        <w:rPr>
+          <w:rFonts w:ascii="Times" w:hAnsi="Times"/>
+        </w:rPr>
+        <w:t xml:space="preserve"> </w:t>
       </w:r>
       <w:proofErr w:type="spellStart"/>
       <w:r>
@@ -6275,6 +6377,7 @@
         <w:t xml:space="preserve">"3.2.4.3.1. </w:t>
       </w:r>
       <w:proofErr w:type="spellStart"/>
+      <w:proofErr w:type="gramStart"/>
       <w:r>
         <w:rPr>
           <w:rFonts w:ascii="Times" w:hAnsi="Times"/>
@@ -6282,6 +6385,7 @@
         <w:t>Sklearn.Ensemble.Randomforestclassifier</w:t>
       </w:r>
       <w:proofErr w:type="spellEnd"/>
+      <w:proofErr w:type="gramEnd"/>
       <w:r>
         <w:rPr>
           <w:rFonts w:ascii="Times" w:hAnsi="Times"/>
@@ -6368,7 +6472,21 @@
         <w:rPr>
           <w:rFonts w:ascii="Times" w:hAnsi="Times"/>
         </w:rPr>
-        <w:t xml:space="preserve"> Tian. "New Tools For Cost-Effective DNA Synthesis." Synthetic Biology (2013): 3-21. </w:t>
+        <w:t xml:space="preserve"> Tian. "New Tools </w:t>
+      </w:r>
+      <w:proofErr w:type="gramStart"/>
+      <w:r>
+        <w:rPr>
+          <w:rFonts w:ascii="Times" w:hAnsi="Times"/>
+        </w:rPr>
+        <w:t>For</w:t>
+      </w:r>
+      <w:proofErr w:type="gramEnd"/>
+      <w:r>
+        <w:rPr>
+          <w:rFonts w:ascii="Times" w:hAnsi="Times"/>
+        </w:rPr>
+        <w:t xml:space="preserve"> Cost-Effective DNA Synthesis." Synthetic Biology (2013): 3-21. </w:t>
       </w:r>
       <w:r>
         <w:rPr>
@@ -6514,6 +6632,11 @@
         <w:docPartUnique/>
       </w:docPartObj>
     </w:sdtPr>
+    <w:sdtEndPr>
+      <w:rPr>
+        <w:rStyle w:val="PageNumber"/>
+      </w:rPr>
+    </w:sdtEndPr>
     <w:sdtContent>
       <w:p>
         <w:pPr>
@@ -6583,6 +6706,11 @@
           <w:docPartUnique/>
         </w:docPartObj>
       </w:sdtPr>
+      <w:sdtEndPr>
+        <w:rPr>
+          <w:rStyle w:val="PageNumber"/>
+        </w:rPr>
+      </w:sdtEndPr>
       <w:sdtContent>
         <w:r>
           <w:rPr>

</xml_diff>